<commit_message>
Added Comments to Progress Report
</commit_message>
<xml_diff>
--- a/Progress_Report.docx
+++ b/Progress_Report.docx
@@ -33,7 +33,23 @@
         <w:spacing w:after="0"/>
       </w:pPr>
       <w:r>
-        <w:t xml:space="preserve">Modify “SimulationScheduler.m” to look more like FlexDAR problem. </w:t>
+        <w:t>Modify “</w:t>
+      </w:r>
+      <w:proofErr w:type="spellStart"/>
+      <w:r>
+        <w:t>SimulationScheduler.m</w:t>
+      </w:r>
+      <w:proofErr w:type="spellEnd"/>
+      <w:r>
+        <w:t xml:space="preserve">” to look more like </w:t>
+      </w:r>
+      <w:proofErr w:type="spellStart"/>
+      <w:r>
+        <w:t>FlexDAR</w:t>
+      </w:r>
+      <w:proofErr w:type="spellEnd"/>
+      <w:r>
+        <w:t xml:space="preserve"> problem. </w:t>
       </w:r>
     </w:p>
     <w:p>
@@ -49,15 +65,47 @@
         <w:spacing w:after="0"/>
       </w:pPr>
       <w:r>
-        <w:t>Search Horizon: 36 ms ( 4 CPIs each 9 ms)</w:t>
-      </w:r>
-    </w:p>
-    <w:p>
-      <w:pPr>
-        <w:spacing w:after="0"/>
-      </w:pPr>
-      <w:r>
-        <w:t xml:space="preserve">Search Above Horizon: 18 ms </w:t>
+        <w:t xml:space="preserve">Search Horizon: 36 </w:t>
+      </w:r>
+      <w:proofErr w:type="spellStart"/>
+      <w:r>
+        <w:t>ms</w:t>
+      </w:r>
+      <w:proofErr w:type="spellEnd"/>
+      <w:r>
+        <w:t xml:space="preserve"> </w:t>
+      </w:r>
+      <w:proofErr w:type="gramStart"/>
+      <w:r>
+        <w:t>( 4</w:t>
+      </w:r>
+      <w:proofErr w:type="gramEnd"/>
+      <w:r>
+        <w:t xml:space="preserve"> CPIs each 9 </w:t>
+      </w:r>
+      <w:proofErr w:type="spellStart"/>
+      <w:r>
+        <w:t>ms</w:t>
+      </w:r>
+      <w:proofErr w:type="spellEnd"/>
+      <w:r>
+        <w:t>)</w:t>
+      </w:r>
+    </w:p>
+    <w:p>
+      <w:pPr>
+        <w:spacing w:after="0"/>
+      </w:pPr>
+      <w:r>
+        <w:t xml:space="preserve">Search Above Horizon: 18 </w:t>
+      </w:r>
+      <w:proofErr w:type="spellStart"/>
+      <w:r>
+        <w:t>ms</w:t>
+      </w:r>
+      <w:proofErr w:type="spellEnd"/>
+      <w:r>
+        <w:t xml:space="preserve"> </w:t>
       </w:r>
     </w:p>
     <w:p>
@@ -92,7 +140,15 @@
         <w:spacing w:after="0"/>
       </w:pPr>
       <w:r>
-        <w:t xml:space="preserve">Added 9-row search function that captures Horizon and above horizon search. Three types of sequence scheduling: EST, BB, and NN. Each one output a sequence of tasks. However the sequencers are dumb to the fact that tasks cannot cross a resource period boundary. Next these task sequences are given to a FlexDAR scheduler that assigns the task to an available timeline. This function knows about the boundary problem and bumps tasks to the right if they cross a resource period boundary. </w:t>
+        <w:t xml:space="preserve">Added 9-row search function that captures Horizon and above horizon search. Three types of sequence scheduling: EST, BB, and NN. Each one output a sequence of tasks. However the sequencers are dumb to the fact that tasks cannot cross a resource period boundary. Next these task sequences are given to a </w:t>
+      </w:r>
+      <w:proofErr w:type="spellStart"/>
+      <w:r>
+        <w:t>FlexDAR</w:t>
+      </w:r>
+      <w:proofErr w:type="spellEnd"/>
+      <w:r>
+        <w:t xml:space="preserve"> scheduler that assigns the task to an available timeline. This function knows about the boundary problem and bumps tasks to the right if they cross a resource period boundary. </w:t>
       </w:r>
     </w:p>
     <w:p>
@@ -124,7 +180,23 @@
         <w:spacing w:after="0"/>
       </w:pPr>
       <w:r>
-        <w:t xml:space="preserve">Now we are scheduling 8 resource periods in advance. 8*40ms = 320ms. The EST and NN only take like &lt;1ms for EST and &lt; 10 ms for NN. This gives us an additional 30 ms to use during the RP to try better task sequences </w:t>
+        <w:t xml:space="preserve">Now we are scheduling 8 resource periods in advance. 8*40ms = 320ms. The EST and NN only take like &lt;1ms for EST and &lt; 10 </w:t>
+      </w:r>
+      <w:proofErr w:type="spellStart"/>
+      <w:r>
+        <w:t>ms</w:t>
+      </w:r>
+      <w:proofErr w:type="spellEnd"/>
+      <w:r>
+        <w:t xml:space="preserve"> for NN. This gives us an additional 30 </w:t>
+      </w:r>
+      <w:proofErr w:type="spellStart"/>
+      <w:r>
+        <w:t>ms</w:t>
+      </w:r>
+      <w:proofErr w:type="spellEnd"/>
+      <w:r>
+        <w:t xml:space="preserve"> to use during the RP to try better task sequences </w:t>
       </w:r>
       <w:r>
         <w:sym w:font="Wingdings" w:char="F0E0"/>
@@ -145,13 +217,120 @@
       <w:r>
         <w:t xml:space="preserve">Next steps still want to process more than 8 tasks at once. Maybe start working on distributed stuff. </w:t>
       </w:r>
+    </w:p>
+    <w:p>
+      <w:pPr>
+        <w:spacing w:after="0"/>
+      </w:pPr>
+    </w:p>
+    <w:p>
+      <w:pPr>
+        <w:spacing w:after="0"/>
+        <w:rPr>
+          <w:b/>
+        </w:rPr>
+      </w:pPr>
+      <w:r>
+        <w:rPr>
+          <w:b/>
+        </w:rPr>
+        <w:t>March 19</w:t>
+      </w:r>
+      <w:r>
+        <w:rPr>
+          <w:b/>
+        </w:rPr>
+        <w:t>, 2020</w:t>
+      </w:r>
+    </w:p>
+    <w:p>
+      <w:pPr>
+        <w:pStyle w:val="ListParagraph"/>
+        <w:numPr>
+          <w:ilvl w:val="0"/>
+          <w:numId w:val="2"/>
+        </w:numPr>
+        <w:spacing w:after="0"/>
+      </w:pPr>
+      <w:r>
+        <w:t xml:space="preserve">Added </w:t>
+      </w:r>
+      <w:proofErr w:type="spellStart"/>
+      <w:r>
+        <w:t>FixedPriority</w:t>
+      </w:r>
+      <w:proofErr w:type="spellEnd"/>
+      <w:r>
+        <w:t xml:space="preserve"> flag to ensure each algorithm gets the same inputs at each time step. It just cycles through 8 tasks at a time then goes to the next 8. It's a fixed schedule.</w:t>
+      </w:r>
+    </w:p>
+    <w:p>
+      <w:pPr>
+        <w:spacing w:after="0"/>
+      </w:pPr>
+    </w:p>
+    <w:p>
+      <w:pPr>
+        <w:pStyle w:val="ListParagraph"/>
+        <w:numPr>
+          <w:ilvl w:val="0"/>
+          <w:numId w:val="2"/>
+        </w:numPr>
+        <w:spacing w:after="0"/>
+      </w:pPr>
+      <w:r>
+        <w:t xml:space="preserve">Also added some diagnostic tools </w:t>
+      </w:r>
+      <w:proofErr w:type="spellStart"/>
+      <w:r>
+        <w:t>queueRecord</w:t>
+      </w:r>
+      <w:proofErr w:type="spellEnd"/>
+      <w:r>
+        <w:t xml:space="preserve">, </w:t>
+      </w:r>
+      <w:proofErr w:type="spellStart"/>
+      <w:r>
+        <w:t>TaskExecution</w:t>
+      </w:r>
+      <w:proofErr w:type="spellEnd"/>
+      <w:r>
+        <w:t xml:space="preserve">, </w:t>
+      </w:r>
+      <w:proofErr w:type="spellStart"/>
+      <w:r>
+        <w:t>TaskSequence</w:t>
+      </w:r>
+      <w:proofErr w:type="spellEnd"/>
+      <w:r>
+        <w:t xml:space="preserve"> to capture what each algorithms inputs and outputs are at every iteration</w:t>
+      </w:r>
+    </w:p>
+    <w:p>
+      <w:pPr>
+        <w:spacing w:after="0"/>
+      </w:pPr>
+    </w:p>
+    <w:p>
+      <w:pPr>
+        <w:pStyle w:val="ListParagraph"/>
+        <w:numPr>
+          <w:ilvl w:val="0"/>
+          <w:numId w:val="2"/>
+        </w:numPr>
+        <w:spacing w:after="0"/>
+      </w:pPr>
+      <w:r>
+        <w:t xml:space="preserve">Investigated why EST was performing better than BB. Turns out that the enforcement of no tasks crossing a resource period results in some instances of the optimal BB output becoming suboptimal. </w:t>
+      </w:r>
       <w:bookmarkStart w:id="0" w:name="_GoBack"/>
+      <w:r>
+        <w:t xml:space="preserve">Solution is to incorporate these constraints into the BB algorithm, so it’s aware of the constraint. </w:t>
+      </w:r>
       <w:bookmarkEnd w:id="0"/>
-    </w:p>
-    <w:p>
-      <w:pPr>
-        <w:spacing w:after="0"/>
-      </w:pPr>
+      <w:r>
+        <w:t>May result in slower execution, TBD.</w:t>
+      </w:r>
     </w:p>
     <w:p>
       <w:pPr>
@@ -199,6 +378,195 @@
     </w:sectPr>
   </w:body>
 </w:document>
+</file>
+
+<file path=word/numbering.xml><?xml version="1.0" encoding="utf-8"?>
+<w:numbering xmlns:wpc="http://schemas.microsoft.com/office/word/2010/wordprocessingCanvas" xmlns:cx="http://schemas.microsoft.com/office/drawing/2014/chartex" xmlns:cx1="http://schemas.microsoft.com/office/drawing/2015/9/8/chartex" xmlns:mc="http://schemas.openxmlformats.org/markup-compatibility/2006" xmlns:o="urn:schemas-microsoft-com:office:office" xmlns:r="http://schemas.openxmlformats.org/officeDocument/2006/relationships" xmlns:m="http://schemas.openxmlformats.org/officeDocument/2006/math" xmlns:v="urn:schemas-microsoft-com:vml" xmlns:wp14="http://schemas.microsoft.com/office/word/2010/wordprocessingDrawing" xmlns:wp="http://schemas.openxmlformats.org/drawingml/2006/wordprocessingDrawing" xmlns:w10="urn:schemas-microsoft-com:office:word" xmlns:w="http://schemas.openxmlformats.org/wordprocessingml/2006/main" xmlns:w14="http://schemas.microsoft.com/office/word/2010/wordml" xmlns:w15="http://schemas.microsoft.com/office/word/2012/wordml" xmlns:w16se="http://schemas.microsoft.com/office/word/2015/wordml/symex" xmlns:wpg="http://schemas.microsoft.com/office/word/2010/wordprocessingGroup" xmlns:wpi="http://schemas.microsoft.com/office/word/2010/wordprocessingInk" xmlns:wne="http://schemas.microsoft.com/office/word/2006/wordml" xmlns:wps="http://schemas.microsoft.com/office/word/2010/wordprocessingShape" mc:Ignorable="w14 w15 w16se wp14">
+  <w:abstractNum w:abstractNumId="0" w15:restartNumberingAfterBreak="0">
+    <w:nsid w:val="53CB544E"/>
+    <w:multiLevelType w:val="hybridMultilevel"/>
+    <w:tmpl w:val="B13A7E10"/>
+    <w:lvl w:ilvl="0" w:tplc="04090011">
+      <w:start w:val="1"/>
+      <w:numFmt w:val="decimal"/>
+      <w:lvlText w:val="%1)"/>
+      <w:lvlJc w:val="left"/>
+      <w:pPr>
+        <w:ind w:left="720" w:hanging="360"/>
+      </w:pPr>
+      <w:rPr>
+        <w:rFonts w:hint="default"/>
+      </w:rPr>
+    </w:lvl>
+    <w:lvl w:ilvl="1" w:tplc="04090019" w:tentative="1">
+      <w:start w:val="1"/>
+      <w:numFmt w:val="lowerLetter"/>
+      <w:lvlText w:val="%2."/>
+      <w:lvlJc w:val="left"/>
+      <w:pPr>
+        <w:ind w:left="1440" w:hanging="360"/>
+      </w:pPr>
+    </w:lvl>
+    <w:lvl w:ilvl="2" w:tplc="0409001B" w:tentative="1">
+      <w:start w:val="1"/>
+      <w:numFmt w:val="lowerRoman"/>
+      <w:lvlText w:val="%3."/>
+      <w:lvlJc w:val="right"/>
+      <w:pPr>
+        <w:ind w:left="2160" w:hanging="180"/>
+      </w:pPr>
+    </w:lvl>
+    <w:lvl w:ilvl="3" w:tplc="0409000F" w:tentative="1">
+      <w:start w:val="1"/>
+      <w:numFmt w:val="decimal"/>
+      <w:lvlText w:val="%4."/>
+      <w:lvlJc w:val="left"/>
+      <w:pPr>
+        <w:ind w:left="2880" w:hanging="360"/>
+      </w:pPr>
+    </w:lvl>
+    <w:lvl w:ilvl="4" w:tplc="04090019" w:tentative="1">
+      <w:start w:val="1"/>
+      <w:numFmt w:val="lowerLetter"/>
+      <w:lvlText w:val="%5."/>
+      <w:lvlJc w:val="left"/>
+      <w:pPr>
+        <w:ind w:left="3600" w:hanging="360"/>
+      </w:pPr>
+    </w:lvl>
+    <w:lvl w:ilvl="5" w:tplc="0409001B" w:tentative="1">
+      <w:start w:val="1"/>
+      <w:numFmt w:val="lowerRoman"/>
+      <w:lvlText w:val="%6."/>
+      <w:lvlJc w:val="right"/>
+      <w:pPr>
+        <w:ind w:left="4320" w:hanging="180"/>
+      </w:pPr>
+    </w:lvl>
+    <w:lvl w:ilvl="6" w:tplc="0409000F" w:tentative="1">
+      <w:start w:val="1"/>
+      <w:numFmt w:val="decimal"/>
+      <w:lvlText w:val="%7."/>
+      <w:lvlJc w:val="left"/>
+      <w:pPr>
+        <w:ind w:left="5040" w:hanging="360"/>
+      </w:pPr>
+    </w:lvl>
+    <w:lvl w:ilvl="7" w:tplc="04090019" w:tentative="1">
+      <w:start w:val="1"/>
+      <w:numFmt w:val="lowerLetter"/>
+      <w:lvlText w:val="%8."/>
+      <w:lvlJc w:val="left"/>
+      <w:pPr>
+        <w:ind w:left="5760" w:hanging="360"/>
+      </w:pPr>
+    </w:lvl>
+    <w:lvl w:ilvl="8" w:tplc="0409001B" w:tentative="1">
+      <w:start w:val="1"/>
+      <w:numFmt w:val="lowerRoman"/>
+      <w:lvlText w:val="%9."/>
+      <w:lvlJc w:val="right"/>
+      <w:pPr>
+        <w:ind w:left="6480" w:hanging="180"/>
+      </w:pPr>
+    </w:lvl>
+  </w:abstractNum>
+  <w:abstractNum w:abstractNumId="1" w15:restartNumberingAfterBreak="0">
+    <w:nsid w:val="73F95F1D"/>
+    <w:multiLevelType w:val="hybridMultilevel"/>
+    <w:tmpl w:val="EE1E7676"/>
+    <w:lvl w:ilvl="0" w:tplc="04090011">
+      <w:start w:val="1"/>
+      <w:numFmt w:val="decimal"/>
+      <w:lvlText w:val="%1)"/>
+      <w:lvlJc w:val="left"/>
+      <w:pPr>
+        <w:ind w:left="720" w:hanging="360"/>
+      </w:pPr>
+      <w:rPr>
+        <w:rFonts w:hint="default"/>
+      </w:rPr>
+    </w:lvl>
+    <w:lvl w:ilvl="1" w:tplc="04090019" w:tentative="1">
+      <w:start w:val="1"/>
+      <w:numFmt w:val="lowerLetter"/>
+      <w:lvlText w:val="%2."/>
+      <w:lvlJc w:val="left"/>
+      <w:pPr>
+        <w:ind w:left="1440" w:hanging="360"/>
+      </w:pPr>
+    </w:lvl>
+    <w:lvl w:ilvl="2" w:tplc="0409001B" w:tentative="1">
+      <w:start w:val="1"/>
+      <w:numFmt w:val="lowerRoman"/>
+      <w:lvlText w:val="%3."/>
+      <w:lvlJc w:val="right"/>
+      <w:pPr>
+        <w:ind w:left="2160" w:hanging="180"/>
+      </w:pPr>
+    </w:lvl>
+    <w:lvl w:ilvl="3" w:tplc="0409000F" w:tentative="1">
+      <w:start w:val="1"/>
+      <w:numFmt w:val="decimal"/>
+      <w:lvlText w:val="%4."/>
+      <w:lvlJc w:val="left"/>
+      <w:pPr>
+        <w:ind w:left="2880" w:hanging="360"/>
+      </w:pPr>
+    </w:lvl>
+    <w:lvl w:ilvl="4" w:tplc="04090019" w:tentative="1">
+      <w:start w:val="1"/>
+      <w:numFmt w:val="lowerLetter"/>
+      <w:lvlText w:val="%5."/>
+      <w:lvlJc w:val="left"/>
+      <w:pPr>
+        <w:ind w:left="3600" w:hanging="360"/>
+      </w:pPr>
+    </w:lvl>
+    <w:lvl w:ilvl="5" w:tplc="0409001B" w:tentative="1">
+      <w:start w:val="1"/>
+      <w:numFmt w:val="lowerRoman"/>
+      <w:lvlText w:val="%6."/>
+      <w:lvlJc w:val="right"/>
+      <w:pPr>
+        <w:ind w:left="4320" w:hanging="180"/>
+      </w:pPr>
+    </w:lvl>
+    <w:lvl w:ilvl="6" w:tplc="0409000F" w:tentative="1">
+      <w:start w:val="1"/>
+      <w:numFmt w:val="decimal"/>
+      <w:lvlText w:val="%7."/>
+      <w:lvlJc w:val="left"/>
+      <w:pPr>
+        <w:ind w:left="5040" w:hanging="360"/>
+      </w:pPr>
+    </w:lvl>
+    <w:lvl w:ilvl="7" w:tplc="04090019" w:tentative="1">
+      <w:start w:val="1"/>
+      <w:numFmt w:val="lowerLetter"/>
+      <w:lvlText w:val="%8."/>
+      <w:lvlJc w:val="left"/>
+      <w:pPr>
+        <w:ind w:left="5760" w:hanging="360"/>
+      </w:pPr>
+    </w:lvl>
+    <w:lvl w:ilvl="8" w:tplc="0409001B" w:tentative="1">
+      <w:start w:val="1"/>
+      <w:numFmt w:val="lowerRoman"/>
+      <w:lvlText w:val="%9."/>
+      <w:lvlJc w:val="right"/>
+      <w:pPr>
+        <w:ind w:left="6480" w:hanging="180"/>
+      </w:pPr>
+    </w:lvl>
+  </w:abstractNum>
+  <w:num w:numId="1">
+    <w:abstractNumId w:val="1"/>
+  </w:num>
+  <w:num w:numId="2">
+    <w:abstractNumId w:val="0"/>
+  </w:num>
+</w:numbering>
 </file>
 
 <file path=word/styles.xml><?xml version="1.0" encoding="utf-8"?>
@@ -622,6 +990,17 @@
     <w:semiHidden/>
     <w:unhideWhenUsed/>
   </w:style>
+  <w:style w:type="paragraph" w:styleId="ListParagraph">
+    <w:name w:val="List Paragraph"/>
+    <w:basedOn w:val="Normal"/>
+    <w:uiPriority w:val="34"/>
+    <w:qFormat/>
+    <w:rsid w:val="00F16808"/>
+    <w:pPr>
+      <w:ind w:left="720"/>
+      <w:contextualSpacing/>
+    </w:pPr>
+  </w:style>
 </w:styles>
 </file>
 
@@ -891,7 +1270,7 @@
 </file>
 
 <file path=customXml/itemProps1.xml><?xml version="1.0" encoding="utf-8"?>
-<ds:datastoreItem xmlns:ds="http://schemas.openxmlformats.org/officeDocument/2006/customXml" ds:itemID="{60034C58-53A8-4CAC-8B06-ED336838F6C5}">
+<ds:datastoreItem xmlns:ds="http://schemas.openxmlformats.org/officeDocument/2006/customXml" ds:itemID="{D6BA27E2-D1DD-4DD7-B8B1-F8D84A20AD0E}">
   <ds:schemaRefs>
     <ds:schemaRef ds:uri="http://schemas.openxmlformats.org/officeDocument/2006/bibliography"/>
   </ds:schemaRefs>

</xml_diff>